<commit_message>
Added kafka_variables.py global file
</commit_message>
<xml_diff>
--- a/CS-649_ Final_Project.docx
+++ b/CS-649_ Final_Project.docx
@@ -168,21 +168,7 @@
             <w:rStyle w:val="Hyperlink"/>
             <w:bCs/>
           </w:rPr>
-          <w:t>Video U</w:t>
-        </w:r>
-        <w:r>
-          <w:rPr>
-            <w:rStyle w:val="Hyperlink"/>
-            <w:bCs/>
-          </w:rPr>
-          <w:t>R</w:t>
-        </w:r>
-        <w:r>
-          <w:rPr>
-            <w:rStyle w:val="Hyperlink"/>
-            <w:bCs/>
-          </w:rPr>
-          <w:t>L</w:t>
+          <w:t>Video URL</w:t>
         </w:r>
       </w:hyperlink>
     </w:p>
@@ -221,13 +207,7 @@
     </w:p>
     <w:p>
       <w:r>
-        <w:t xml:space="preserve">With </w:t>
-      </w:r>
-      <w:r>
-        <w:t>this project, we are proposing an end-to-end architecture and solution to manage this data and show how it can be used. Our solution comprises Data pipelines, Data processing, Data ETL, Data analysis, and Dashboarding along with Machine Learning modeling f</w:t>
-      </w:r>
-      <w:r>
-        <w:t>or forecasting.</w:t>
+        <w:t>With this project, we are proposing an end-to-end architecture and solution to manage this data and show how it can be used. Our solution comprises Data pipelines, Data processing, Data ETL, Data analysis, and Dashboarding along with Machine Learning modeling for forecasting.</w:t>
       </w:r>
     </w:p>
     <w:p/>
@@ -363,10 +343,7 @@
         </w:numPr>
       </w:pPr>
       <w:r>
-        <w:t>Ti</w:t>
-      </w:r>
-      <w:r>
-        <w:t>mestamp</w:t>
+        <w:t>Timestamp</w:t>
       </w:r>
     </w:p>
     <w:p>
@@ -484,10 +461,7 @@
         <w:t xml:space="preserve">/2022-04-29 </w:t>
       </w:r>
       <w:r>
-        <w:t>direc</w:t>
-      </w:r>
-      <w:r>
-        <w:t>tory.</w:t>
+        <w:t>directory.</w:t>
       </w:r>
     </w:p>
     <w:p/>
@@ -529,10 +503,7 @@
     </w:p>
     <w:p>
       <w:r>
-        <w:t xml:space="preserve">For every currency, we got historical hourly data. But for our project, we needed data </w:t>
-      </w:r>
-      <w:r>
-        <w:t xml:space="preserve">in just a single day. </w:t>
+        <w:t xml:space="preserve">For every currency, we got historical hourly data. But for our project, we needed data in just a single day. </w:t>
       </w:r>
       <w:proofErr w:type="gramStart"/>
       <w:r>
@@ -609,10 +580,7 @@
     </w:p>
     <w:p>
       <w:r>
-        <w:t xml:space="preserve">Hourly </w:t>
-      </w:r>
-      <w:r>
-        <w:t xml:space="preserve">files will be written to the S3_Hourly directory, </w:t>
+        <w:t xml:space="preserve">Hourly files will be written to the S3_Hourly directory, </w:t>
       </w:r>
       <w:proofErr w:type="gramStart"/>
       <w:r>
@@ -642,10 +610,7 @@
       </w:r>
       <w:proofErr w:type="spellEnd"/>
       <w:r>
-        <w:t xml:space="preserve"> which polls for new files on these directories, and once they have been add</w:t>
-      </w:r>
-      <w:r>
-        <w:t>ed it publishes the information on a Kafka Topic.</w:t>
+        <w:t xml:space="preserve"> which polls for new files on these directories, and once they have been added it publishes the information on a Kafka Topic.</w:t>
       </w:r>
     </w:p>
     <w:p/>
@@ -736,13 +701,7 @@
         <w:rPr>
           <w:i/>
         </w:rPr>
-        <w:t xml:space="preserve">&gt; </w:t>
-      </w:r>
-      <w:r>
-        <w:rPr>
-          <w:i/>
-        </w:rPr>
-        <w:t>}</w:t>
+        <w:t>&gt; }</w:t>
       </w:r>
       <w:proofErr w:type="gramEnd"/>
     </w:p>
@@ -819,14 +778,7 @@
           <w:b/>
           <w:i/>
         </w:rPr>
-        <w:t>/Driver/log_data_driver.py does</w:t>
-      </w:r>
-      <w:r>
-        <w:rPr>
-          <w:b/>
-          <w:i/>
-        </w:rPr>
-        <w:t xml:space="preserve"> this</w:t>
+        <w:t>/Driver/log_data_driver.py does this</w:t>
       </w:r>
     </w:p>
     <w:p>
@@ -850,10 +802,7 @@
     </w:p>
     <w:p>
       <w:r>
-        <w:t xml:space="preserve">Spark Consumer will monitor the topic </w:t>
-      </w:r>
-      <w:r>
-        <w:t>for new files that have been added to the directory.</w:t>
+        <w:t>Spark Consumer will monitor the topic for new files that have been added to the directory.</w:t>
       </w:r>
     </w:p>
     <w:p>
@@ -868,10 +817,7 @@
       <w:proofErr w:type="spellEnd"/>
       <w:proofErr w:type="gramEnd"/>
       <w:r>
-        <w:t xml:space="preserve"> and type, and once the batch size equals the number of new files that have been added it will call the spark job for data processin</w:t>
-      </w:r>
-      <w:r>
-        <w:t>g.</w:t>
+        <w:t xml:space="preserve"> and type, and once the batch size equals the number of new files that have been added it will call the spark job for data processing.</w:t>
       </w:r>
     </w:p>
     <w:p/>
@@ -939,10 +885,7 @@
     </w:p>
     <w:p>
       <w:r>
-        <w:t>This script performs a va</w:t>
-      </w:r>
-      <w:r>
-        <w:t xml:space="preserve">riety of </w:t>
+        <w:t xml:space="preserve">This script performs a variety of </w:t>
       </w:r>
       <w:proofErr w:type="gramStart"/>
       <w:r>
@@ -994,10 +937,7 @@
         </w:numPr>
       </w:pPr>
       <w:r>
-        <w:t>Aggregation - Aggregating hourly and minutely data at the daily level and calcu</w:t>
-      </w:r>
-      <w:r>
-        <w:t>lating the average, median, and min-max values.</w:t>
+        <w:t>Aggregation - Aggregating hourly and minutely data at the daily level and calculating the average, median, and min-max values.</w:t>
       </w:r>
     </w:p>
     <w:p>
@@ -1087,18 +1027,12 @@
     </w:p>
     <w:p>
       <w:r>
-        <w:t xml:space="preserve">Data Scientists, Analysts, and Machine Learning engineers working on specific tasks do not </w:t>
-      </w:r>
-      <w:r>
-        <w:t>need all the data. They just need the data that will suffice for the development of their application.</w:t>
-      </w:r>
-    </w:p>
-    <w:p>
-      <w:r>
-        <w:t>Such application-specific data is extracted from the historical warehouse and stored in a data mart. The data scientists and machine learning engineers u</w:t>
-      </w:r>
-      <w:r>
-        <w:t>tilize this data for their applications. We have developed a SQL function that will extract ‘Cryptocurrency’ specific data from the warehouse and will write it to our Data Mart.</w:t>
+        <w:t>Data Scientists, Analysts, and Machine Learning engineers working on specific tasks do not need all the data. They just need the data that will suffice for the development of their application.</w:t>
+      </w:r>
+    </w:p>
+    <w:p>
+      <w:r>
+        <w:t>Such application-specific data is extracted from the historical warehouse and stored in a data mart. The data scientists and machine learning engineers utilize this data for their applications. We have developed a SQL function that will extract ‘Cryptocurrency’ specific data from the warehouse and will write it to our Data Mart.</w:t>
       </w:r>
     </w:p>
     <w:p>
@@ -1115,10 +1049,7 @@
         </w:rPr>
       </w:pPr>
       <w:r>
-        <w:t>Function code can b</w:t>
-      </w:r>
-      <w:r>
-        <w:t xml:space="preserve">e found here </w:t>
+        <w:t xml:space="preserve">Function code can be found here </w:t>
       </w:r>
       <w:r>
         <w:rPr>
@@ -1243,10 +1174,7 @@
         </w:numPr>
       </w:pPr>
       <w:r>
-        <w:t>The line charts allow the user to understand the Volume of Transactions, Open-Cl</w:t>
-      </w:r>
-      <w:r>
-        <w:t xml:space="preserve">ose Rates, and Lowest-Highest Rates for the Cryptocurrencies selected. </w:t>
+        <w:t xml:space="preserve">The line charts allow the user to understand the Volume of Transactions, Open-Close Rates, and Lowest-Highest Rates for the Cryptocurrencies selected. </w:t>
       </w:r>
     </w:p>
     <w:p>
@@ -1283,14 +1211,7 @@
             <w:color w:val="1155CC"/>
             <w:u w:val="single"/>
           </w:rPr>
-          <w:t>https://public.tableau.com/app/profile/basil.sh</w:t>
-        </w:r>
-        <w:r>
-          <w:rPr>
-            <w:color w:val="1155CC"/>
-            <w:u w:val="single"/>
-          </w:rPr>
-          <w:t>aikh/viz/Uni-CryptocurrencyPeformanceAnalysisDashboard/Uni-CurrencyDashboard</w:t>
+          <w:t>https://public.tableau.com/app/profile/basil.shaikh/viz/Uni-CryptocurrencyPeformanceAnalysisDashboard/Uni-CurrencyDashboard</w:t>
         </w:r>
       </w:hyperlink>
     </w:p>
@@ -1340,10 +1261,7 @@
         </w:numPr>
       </w:pPr>
       <w:r>
-        <w:t>The line charts allow the user to understand the Volume</w:t>
-      </w:r>
-      <w:r>
-        <w:t xml:space="preserve"> of Transactions, Open-Close Rates, and Lowest-Highest Rates for the Cryptocurrencies selected. </w:t>
+        <w:t xml:space="preserve">The line charts allow the user to understand the Volume of Transactions, Open-Close Rates, and Lowest-Highest Rates for the Cryptocurrencies selected. </w:t>
       </w:r>
     </w:p>
     <w:p>
@@ -1431,10 +1349,7 @@
     </w:p>
     <w:p>
       <w:r>
-        <w:t>The data in our Bitcoin da</w:t>
-      </w:r>
-      <w:r>
-        <w:t xml:space="preserve">ta mart has been sourced for this analysis. </w:t>
+        <w:t xml:space="preserve">The data in our Bitcoin data mart has been sourced for this analysis. </w:t>
       </w:r>
     </w:p>
     <w:p>
@@ -1526,14 +1441,7 @@
           <w:b/>
           <w:i/>
         </w:rPr>
-        <w:t>/Bitcoin Time-Series</w:t>
-      </w:r>
-      <w:r>
-        <w:rPr>
-          <w:b/>
-          <w:i/>
-        </w:rPr>
-        <w:t xml:space="preserve"> Forecasting/</w:t>
+        <w:t>/Bitcoin Time-Series Forecasting/</w:t>
       </w:r>
       <w:proofErr w:type="spellStart"/>
       <w:r>
@@ -1894,13 +1802,7 @@
         <w:rPr>
           <w:b/>
         </w:rPr>
-        <w:t xml:space="preserve">0. Start the Kafka </w:t>
-      </w:r>
-      <w:r>
-        <w:rPr>
-          <w:b/>
-        </w:rPr>
-        <w:t xml:space="preserve">Environment </w:t>
+        <w:t xml:space="preserve">0. Start the Kafka Environment </w:t>
       </w:r>
     </w:p>
     <w:p>
@@ -1973,40 +1875,95 @@
       <w:pPr>
         <w:rPr>
           <w:b/>
-        </w:rPr>
-      </w:pPr>
-      <w:r>
-        <w:rPr>
-          <w:b/>
-        </w:rPr>
-        <w:t>2. Run driver programs in Python</w:t>
-      </w:r>
-    </w:p>
-    <w:p>
-      <w:r>
-        <w:t xml:space="preserve">    1. consu</w:t>
-      </w:r>
-      <w:r>
-        <w:t>mer_spark_driver.py</w:t>
-      </w:r>
-    </w:p>
-    <w:p>
-      <w:r>
-        <w:t xml:space="preserve">    2. poller_publisher_driver.py</w:t>
-      </w:r>
-    </w:p>
-    <w:p>
-      <w:r>
-        <w:t xml:space="preserve">    3. log_data_driver.py</w:t>
+          <w:bCs/>
+        </w:rPr>
+      </w:pPr>
+      <w:r>
+        <w:rPr>
+          <w:b/>
+          <w:bCs/>
+        </w:rPr>
+        <w:t>2. Edit /Driver/kafka_variables.py</w:t>
+      </w:r>
+    </w:p>
+    <w:p>
+      <w:r>
+        <w:rPr>
+          <w:b/>
+          <w:bCs/>
+        </w:rPr>
+        <w:t xml:space="preserve">    </w:t>
+      </w:r>
+      <w:r>
+        <w:t>Change Kafka port and Kafka server if it is different for you else keep it as it is.</w:t>
       </w:r>
     </w:p>
     <w:p/>
     <w:p>
-      <w:r>
-        <w:rPr>
-          <w:b/>
-        </w:rPr>
-        <w:t>3</w:t>
+      <w:pPr>
+        <w:rPr>
+          <w:b/>
+        </w:rPr>
+      </w:pPr>
+      <w:r>
+        <w:rPr>
+          <w:b/>
+        </w:rPr>
+        <w:t>3.</w:t>
+      </w:r>
+      <w:r>
+        <w:rPr>
+          <w:b/>
+        </w:rPr>
+        <w:t xml:space="preserve"> Run driver programs in Python</w:t>
+      </w:r>
+      <w:r>
+        <w:rPr>
+          <w:b/>
+        </w:rPr>
+        <w:t xml:space="preserve"> </w:t>
+      </w:r>
+    </w:p>
+    <w:p>
+      <w:r>
+        <w:t xml:space="preserve">    1. </w:t>
+      </w:r>
+      <w:r>
+        <w:t>/Driver/</w:t>
+      </w:r>
+      <w:r>
+        <w:t>consumer_spark_driver.py</w:t>
+      </w:r>
+    </w:p>
+    <w:p>
+      <w:r>
+        <w:t xml:space="preserve">    2. </w:t>
+      </w:r>
+      <w:r>
+        <w:t>/Driver/</w:t>
+      </w:r>
+      <w:r>
+        <w:t>poller_publisher_driver.py</w:t>
+      </w:r>
+    </w:p>
+    <w:p>
+      <w:r>
+        <w:t xml:space="preserve">    3. </w:t>
+      </w:r>
+      <w:r>
+        <w:t>/Driver/</w:t>
+      </w:r>
+      <w:r>
+        <w:t>log_data_driver.py</w:t>
+      </w:r>
+    </w:p>
+    <w:p/>
+    <w:p>
+      <w:r>
+        <w:rPr>
+          <w:b/>
+        </w:rPr>
+        <w:t>4</w:t>
       </w:r>
       <w:r>
         <w:t xml:space="preserve">. </w:t>
@@ -2036,10 +1993,7 @@
     </w:p>
     <w:p>
       <w:r>
-        <w:t xml:space="preserve">   Add 5 minutely files from any of the dates fold</w:t>
-      </w:r>
-      <w:r>
-        <w:t>er in /</w:t>
+        <w:t xml:space="preserve">   Add 5 minutely files from any of the dates folder in /</w:t>
       </w:r>
       <w:proofErr w:type="spellStart"/>
       <w:r>
@@ -3405,6 +3359,17 @@
       <w:u w:val="single"/>
     </w:rPr>
   </w:style>
+  <w:style w:type="paragraph" w:styleId="ListParagraph">
+    <w:name w:val="List Paragraph"/>
+    <w:basedOn w:val="Normal"/>
+    <w:uiPriority w:val="34"/>
+    <w:qFormat/>
+    <w:rsid w:val="00221C18"/>
+    <w:pPr>
+      <w:ind w:left="720"/>
+      <w:contextualSpacing/>
+    </w:pPr>
+  </w:style>
 </w:styles>
 </file>
 

</xml_diff>

<commit_message>
Added git url to readme and report
</commit_message>
<xml_diff>
--- a/CS-649_ Final_Project.docx
+++ b/CS-649_ Final_Project.docx
@@ -44,8 +44,68 @@
         <w:jc w:val="center"/>
         <w:rPr>
           <w:b/>
-        </w:rPr>
-      </w:pPr>
+          <w:sz w:val="26"/>
+          <w:szCs w:val="26"/>
+        </w:rPr>
+      </w:pPr>
+      <w:hyperlink r:id="rId5" w:history="1">
+        <w:r>
+          <w:rPr>
+            <w:rStyle w:val="Hyperlink"/>
+            <w:b/>
+            <w:sz w:val="26"/>
+            <w:szCs w:val="26"/>
+          </w:rPr>
+          <w:t>[</w:t>
+        </w:r>
+        <w:proofErr w:type="spellStart"/>
+        <w:r>
+          <w:rPr>
+            <w:rStyle w:val="Hyperlink"/>
+            <w:b/>
+            <w:sz w:val="26"/>
+            <w:szCs w:val="26"/>
+          </w:rPr>
+          <w:t>Github</w:t>
+        </w:r>
+        <w:proofErr w:type="spellEnd"/>
+        <w:r>
+          <w:rPr>
+            <w:rStyle w:val="Hyperlink"/>
+            <w:b/>
+            <w:sz w:val="26"/>
+            <w:szCs w:val="26"/>
+          </w:rPr>
+          <w:t xml:space="preserve"> U</w:t>
+        </w:r>
+        <w:r>
+          <w:rPr>
+            <w:rStyle w:val="Hyperlink"/>
+            <w:b/>
+            <w:sz w:val="26"/>
+            <w:szCs w:val="26"/>
+          </w:rPr>
+          <w:t>R</w:t>
+        </w:r>
+        <w:r>
+          <w:rPr>
+            <w:rStyle w:val="Hyperlink"/>
+            <w:b/>
+            <w:sz w:val="26"/>
+            <w:szCs w:val="26"/>
+          </w:rPr>
+          <w:t>L</w:t>
+        </w:r>
+        <w:r>
+          <w:rPr>
+            <w:rStyle w:val="Hyperlink"/>
+            <w:b/>
+            <w:sz w:val="26"/>
+            <w:szCs w:val="26"/>
+          </w:rPr>
+          <w:t>]</w:t>
+        </w:r>
+      </w:hyperlink>
     </w:p>
     <w:p>
       <w:pPr>
@@ -54,6 +114,14 @@
           <w:b/>
         </w:rPr>
       </w:pPr>
+    </w:p>
+    <w:p>
+      <w:pPr>
+        <w:jc w:val="center"/>
+        <w:rPr>
+          <w:b/>
+        </w:rPr>
+      </w:pPr>
       <w:r>
         <w:rPr>
           <w:b/>
@@ -162,7 +230,7 @@
         </w:rPr>
         <w:t xml:space="preserve">e: </w:t>
       </w:r>
-      <w:hyperlink r:id="rId5" w:history="1">
+      <w:hyperlink r:id="rId6" w:history="1">
         <w:r>
           <w:rPr>
             <w:rStyle w:val="Hyperlink"/>
@@ -257,7 +325,7 @@
                     <pic:cNvPicPr preferRelativeResize="0"/>
                   </pic:nvPicPr>
                   <pic:blipFill>
-                    <a:blip r:embed="rId6"/>
+                    <a:blip r:embed="rId7"/>
                     <a:srcRect/>
                     <a:stretch>
                       <a:fillRect/>
@@ -343,6 +411,7 @@
         </w:numPr>
       </w:pPr>
       <w:r>
+        <w:lastRenderedPageBreak/>
         <w:t>Timestamp</w:t>
       </w:r>
     </w:p>
@@ -354,7 +423,6 @@
         </w:numPr>
       </w:pPr>
       <w:r>
-        <w:lastRenderedPageBreak/>
         <w:t>Cryptocurrency Symbol</w:t>
       </w:r>
     </w:p>
@@ -483,7 +551,7 @@
       <w:r>
         <w:t>We sourced our data from ​​</w:t>
       </w:r>
-      <w:hyperlink r:id="rId7">
+      <w:hyperlink r:id="rId8">
         <w:r>
           <w:rPr>
             <w:color w:val="1155CC"/>
@@ -1205,7 +1273,7 @@
       <w:pPr>
         <w:ind w:left="720"/>
       </w:pPr>
-      <w:hyperlink r:id="rId8">
+      <w:hyperlink r:id="rId9">
         <w:r>
           <w:rPr>
             <w:color w:val="1155CC"/>
@@ -1300,7 +1368,7 @@
       <w:pPr>
         <w:ind w:left="720"/>
       </w:pPr>
-      <w:hyperlink r:id="rId9">
+      <w:hyperlink r:id="rId10">
         <w:r>
           <w:rPr>
             <w:color w:val="1155CC"/>

</xml_diff>